<commit_message>
PP bearbeitet + Uebungblatt hinzugefügt
</commit_message>
<xml_diff>
--- a/doc/Combsort.docx
+++ b/doc/Combsort.docx
@@ -229,7 +229,28 @@
         <w:t>Average-Case: O</w:t>
       </w:r>
       <w:r>
-        <w:t>(n2/2p)</w:t>
+        <w:t>(</w:t>
+      </w:r>
+      <w:r>
+        <w:t>n</w:t>
+      </w:r>
+      <w:r>
+        <w:rPr>
+          <w:vertAlign w:val="superscript"/>
+        </w:rPr>
+        <w:t>2</w:t>
+      </w:r>
+      <w:r>
+        <w:t>/2</w:t>
+      </w:r>
+      <w:r>
+        <w:rPr>
+          <w:vertAlign w:val="superscript"/>
+        </w:rPr>
+        <w:t>p</w:t>
+      </w:r>
+      <w:r>
+        <w:t>)</w:t>
       </w:r>
       <w:r>
         <w:t xml:space="preserve"> (p ist die Anzahl an Schritten)</w:t>

</xml_diff>